<commit_message>
Checked over coding sections
</commit_message>
<xml_diff>
--- a/resources.docx
+++ b/resources.docx
@@ -86,14 +86,26 @@
     <w:p>
       <w:pPr>
         <w:rPr>
+          <w:b/>
+          <w:bCs/>
           <w:lang w:val="en-US"/>
         </w:rPr>
       </w:pPr>
       <w:r>
         <w:rPr>
-          <w:lang w:val="en-US"/>
-        </w:rPr>
-        <w:t>References:</w:t>
+          <w:b/>
+          <w:bCs/>
+          <w:lang w:val="en-US"/>
+        </w:rPr>
+        <w:t>References</w:t>
+      </w:r>
+      <w:r>
+        <w:rPr>
+          <w:b/>
+          <w:bCs/>
+          <w:lang w:val="en-US"/>
+        </w:rPr>
+        <w:t xml:space="preserve"> and Resources </w:t>
       </w:r>
     </w:p>
     <w:p>
@@ -106,7 +118,19 @@
         <w:rPr>
           <w:lang w:val="en-US"/>
         </w:rPr>
-        <w:t>Image Upload: https://codepen.io/morten-olsen/pen/eNWyjj</w:t>
+        <w:t>Image Upload</w:t>
+      </w:r>
+      <w:r>
+        <w:rPr>
+          <w:lang w:val="en-US"/>
+        </w:rPr>
+        <w:t xml:space="preserve"> Video</w:t>
+      </w:r>
+      <w:r>
+        <w:rPr>
+          <w:lang w:val="en-US"/>
+        </w:rPr>
+        <w:t>: https://codepen.io/morten-olsen/pen/eNWyjj</w:t>
       </w:r>
     </w:p>
     <w:p>
@@ -119,7 +143,19 @@
         <w:rPr>
           <w:lang w:val="en-US"/>
         </w:rPr>
-        <w:t>Cognito Register: https://www.youtube.com/watch?v=pDMkL2cObC0</w:t>
+        <w:t>Cognito Register</w:t>
+      </w:r>
+      <w:r>
+        <w:rPr>
+          <w:lang w:val="en-US"/>
+        </w:rPr>
+        <w:t xml:space="preserve"> Video</w:t>
+      </w:r>
+      <w:r>
+        <w:rPr>
+          <w:lang w:val="en-US"/>
+        </w:rPr>
+        <w:t>: https://www.youtube.com/watch?v=pDMkL2cObC0</w:t>
       </w:r>
     </w:p>
     <w:p>
@@ -132,7 +168,19 @@
         <w:rPr>
           <w:lang w:val="en-US"/>
         </w:rPr>
-        <w:t>Cognito Login &amp; Auth: https://www.youtube.com/watch?v=rOaUyCM-fcE</w:t>
+        <w:t>Cognito Login &amp; Auth</w:t>
+      </w:r>
+      <w:r>
+        <w:rPr>
+          <w:lang w:val="en-US"/>
+        </w:rPr>
+        <w:t xml:space="preserve"> Video</w:t>
+      </w:r>
+      <w:r>
+        <w:rPr>
+          <w:lang w:val="en-US"/>
+        </w:rPr>
+        <w:t>: https://www.youtube.com/watch?v=rOaUyCM-fcE</w:t>
       </w:r>
     </w:p>
     <w:sectPr>

</xml_diff>